<commit_message>
finished implementing the agent and started the documantation
</commit_message>
<xml_diff>
--- a/Documentatie.docx
+++ b/Documentatie.docx
@@ -95,40 +95,70 @@
       <w:proofErr w:type="spellEnd"/>
     </w:p>
     <w:p>
+      <w:pPr>
+        <w:rPr>
+          <w:b/>
+          <w:bCs/>
+        </w:rPr>
+      </w:pPr>
       <w:r>
         <w:br/>
       </w:r>
       <w:proofErr w:type="spellStart"/>
       <w:r>
-        <w:t>Scurtă</w:t>
-      </w:r>
-      <w:proofErr w:type="spellEnd"/>
-      <w:r>
-        <w:t xml:space="preserve"> </w:t>
-      </w:r>
-      <w:proofErr w:type="spellStart"/>
-      <w:r>
-        <w:t>descriere</w:t>
-      </w:r>
-      <w:proofErr w:type="spellEnd"/>
-      <w:r>
-        <w:t xml:space="preserve"> a </w:t>
-      </w:r>
-      <w:proofErr w:type="spellStart"/>
-      <w:r>
-        <w:t>cerințelor</w:t>
-      </w:r>
-      <w:proofErr w:type="spellEnd"/>
-      <w:r>
-        <w:t xml:space="preserve"> </w:t>
-      </w:r>
-      <w:proofErr w:type="spellStart"/>
-      <w:r>
-        <w:t>realizate</w:t>
-      </w:r>
-      <w:proofErr w:type="spellEnd"/>
-      <w:r>
-        <w:t xml:space="preserve"> </w:t>
+        <w:t>Proiectul</w:t>
+      </w:r>
+      <w:proofErr w:type="spellEnd"/>
+      <w:r>
+        <w:t xml:space="preserve"> </w:t>
+      </w:r>
+      <w:proofErr w:type="spellStart"/>
+      <w:r>
+        <w:t>presupune</w:t>
+      </w:r>
+      <w:proofErr w:type="spellEnd"/>
+      <w:r>
+        <w:t xml:space="preserve"> </w:t>
+      </w:r>
+      <w:proofErr w:type="spellStart"/>
+      <w:r>
+        <w:t>dezvoltarea</w:t>
+      </w:r>
+      <w:proofErr w:type="spellEnd"/>
+      <w:r>
+        <w:t xml:space="preserve"> </w:t>
+      </w:r>
+      <w:proofErr w:type="spellStart"/>
+      <w:r>
+        <w:t>unui</w:t>
+      </w:r>
+      <w:proofErr w:type="spellEnd"/>
+      <w:r>
+        <w:t xml:space="preserve"> agent AI care </w:t>
+      </w:r>
+      <w:proofErr w:type="spellStart"/>
+      <w:r>
+        <w:t>acționează</w:t>
+      </w:r>
+      <w:proofErr w:type="spellEnd"/>
+      <w:r>
+        <w:t xml:space="preserve"> ca administrator de </w:t>
+      </w:r>
+      <w:proofErr w:type="spellStart"/>
+      <w:r>
+        <w:t>sistem</w:t>
+      </w:r>
+      <w:proofErr w:type="spellEnd"/>
+      <w:r>
+        <w:t xml:space="preserve">, </w:t>
+      </w:r>
+      <w:proofErr w:type="spellStart"/>
+      <w:r>
+        <w:t>folosind</w:t>
+      </w:r>
+      <w:proofErr w:type="spellEnd"/>
+      <w:r>
+        <w:t xml:space="preserve"> framework-ul Google ADK </w:t>
       </w:r>
       <w:proofErr w:type="spellStart"/>
       <w:r>
@@ -136,55 +166,151 @@
       </w:r>
       <w:proofErr w:type="spellEnd"/>
       <w:r>
-        <w:t xml:space="preserve"> a </w:t>
-      </w:r>
-      <w:proofErr w:type="spellStart"/>
-      <w:r>
-        <w:t>utilității</w:t>
-      </w:r>
-      <w:proofErr w:type="spellEnd"/>
-      <w:r>
-        <w:t xml:space="preserve"> lor </w:t>
-      </w:r>
-      <w:proofErr w:type="spellStart"/>
-      <w:r>
-        <w:t>în</w:t>
-      </w:r>
-      <w:proofErr w:type="spellEnd"/>
-      <w:r>
-        <w:t xml:space="preserve"> </w:t>
-      </w:r>
-      <w:proofErr w:type="spellStart"/>
-      <w:r>
-        <w:t>situații</w:t>
-      </w:r>
-      <w:proofErr w:type="spellEnd"/>
-      <w:r>
-        <w:t xml:space="preserve"> </w:t>
-      </w:r>
-      <w:proofErr w:type="spellStart"/>
-      <w:r>
-        <w:t>reale</w:t>
-      </w:r>
-      <w:proofErr w:type="spellEnd"/>
-      <w:r>
-        <w:t xml:space="preserve"> de </w:t>
-      </w:r>
-      <w:proofErr w:type="spellStart"/>
-      <w:r>
-        <w:t>utilizare</w:t>
-      </w:r>
-      <w:proofErr w:type="spellEnd"/>
-      <w:r>
-        <w:t xml:space="preserve"> a </w:t>
-      </w:r>
-      <w:proofErr w:type="spellStart"/>
-      <w:r>
-        <w:t>serviciilor</w:t>
-      </w:r>
-      <w:proofErr w:type="spellEnd"/>
-      <w:r>
-        <w:t xml:space="preserve"> configurate.</w:t>
+        <w:t xml:space="preserve"> server MCP </w:t>
+      </w:r>
+      <w:proofErr w:type="spellStart"/>
+      <w:r>
+        <w:t>bazat</w:t>
+      </w:r>
+      <w:proofErr w:type="spellEnd"/>
+      <w:r>
+        <w:t xml:space="preserve"> pe </w:t>
+      </w:r>
+      <w:proofErr w:type="spellStart"/>
+      <w:r>
+        <w:t>FastMCP</w:t>
+      </w:r>
+      <w:proofErr w:type="spellEnd"/>
+      <w:r>
+        <w:t xml:space="preserve">. </w:t>
+      </w:r>
+      <w:proofErr w:type="spellStart"/>
+      <w:r>
+        <w:t>Agentul</w:t>
+      </w:r>
+      <w:proofErr w:type="spellEnd"/>
+      <w:r>
+        <w:t xml:space="preserve"> se </w:t>
+      </w:r>
+      <w:proofErr w:type="spellStart"/>
+      <w:r>
+        <w:t>conectează</w:t>
+      </w:r>
+      <w:proofErr w:type="spellEnd"/>
+      <w:r>
+        <w:t xml:space="preserve"> la un server MCP </w:t>
+      </w:r>
+      <w:proofErr w:type="spellStart"/>
+      <w:r>
+        <w:t>unde</w:t>
+      </w:r>
+      <w:proofErr w:type="spellEnd"/>
+      <w:r>
+        <w:t xml:space="preserve"> </w:t>
+      </w:r>
+      <w:proofErr w:type="spellStart"/>
+      <w:r>
+        <w:t>poate</w:t>
+      </w:r>
+      <w:proofErr w:type="spellEnd"/>
+      <w:r>
+        <w:t xml:space="preserve"> </w:t>
+      </w:r>
+      <w:proofErr w:type="spellStart"/>
+      <w:r>
+        <w:t>apela</w:t>
+      </w:r>
+      <w:proofErr w:type="spellEnd"/>
+      <w:r>
+        <w:t xml:space="preserve"> </w:t>
+      </w:r>
+      <w:proofErr w:type="spellStart"/>
+      <w:r>
+        <w:t>instrumente</w:t>
+      </w:r>
+      <w:proofErr w:type="spellEnd"/>
+      <w:r>
+        <w:t xml:space="preserve"> (tools) </w:t>
+      </w:r>
+      <w:proofErr w:type="spellStart"/>
+      <w:r>
+        <w:t>pentru</w:t>
+      </w:r>
+      <w:proofErr w:type="spellEnd"/>
+      <w:r>
+        <w:t xml:space="preserve"> </w:t>
+      </w:r>
+      <w:proofErr w:type="spellStart"/>
+      <w:r>
+        <w:t>gestionarea</w:t>
+      </w:r>
+      <w:proofErr w:type="spellEnd"/>
+      <w:r>
+        <w:t xml:space="preserve"> </w:t>
+      </w:r>
+      <w:proofErr w:type="spellStart"/>
+      <w:r>
+        <w:t>directorului</w:t>
+      </w:r>
+      <w:proofErr w:type="spellEnd"/>
+      <w:r>
+        <w:t xml:space="preserve"> </w:t>
+      </w:r>
+      <w:proofErr w:type="spellStart"/>
+      <w:r>
+        <w:t>administrat</w:t>
+      </w:r>
+      <w:proofErr w:type="spellEnd"/>
+      <w:r>
+        <w:t xml:space="preserve">, precum </w:t>
+      </w:r>
+      <w:proofErr w:type="spellStart"/>
+      <w:r>
+        <w:t>listarea</w:t>
+      </w:r>
+      <w:proofErr w:type="spellEnd"/>
+      <w:r>
+        <w:t xml:space="preserve"> </w:t>
+      </w:r>
+      <w:proofErr w:type="spellStart"/>
+      <w:r>
+        <w:t>fișierelor</w:t>
+      </w:r>
+      <w:proofErr w:type="spellEnd"/>
+      <w:r>
+        <w:t xml:space="preserve"> </w:t>
+      </w:r>
+      <w:proofErr w:type="spellStart"/>
+      <w:r>
+        <w:t>și</w:t>
+      </w:r>
+      <w:proofErr w:type="spellEnd"/>
+      <w:r>
+        <w:t xml:space="preserve"> </w:t>
+      </w:r>
+      <w:proofErr w:type="spellStart"/>
+      <w:r>
+        <w:t>citirea</w:t>
+      </w:r>
+      <w:proofErr w:type="spellEnd"/>
+      <w:r>
+        <w:t xml:space="preserve"> </w:t>
+      </w:r>
+      <w:proofErr w:type="spellStart"/>
+      <w:r>
+        <w:t>conținutului</w:t>
+      </w:r>
+      <w:proofErr w:type="spellEnd"/>
+      <w:r>
+        <w:t xml:space="preserve"> </w:t>
+      </w:r>
+      <w:proofErr w:type="spellStart"/>
+      <w:r>
+        <w:t>acestora</w:t>
+      </w:r>
+      <w:proofErr w:type="spellEnd"/>
+      <w:r>
+        <w:t>.</w:t>
       </w:r>
       <w:r>
         <w:br/>
@@ -215,8 +341,850 @@
       <w:proofErr w:type="spellEnd"/>
     </w:p>
     <w:p>
-      <w:proofErr w:type="spellStart"/>
-      <w:r>
+      <w:pPr>
+        <w:rPr>
+          <w:b/>
+          <w:bCs/>
+        </w:rPr>
+      </w:pPr>
+    </w:p>
+    <w:p>
+      <w:pPr>
+        <w:rPr>
+          <w:b/>
+          <w:bCs/>
+        </w:rPr>
+      </w:pPr>
+      <w:r>
+        <w:rPr>
+          <w:b/>
+          <w:bCs/>
+        </w:rPr>
+        <w:t>-</w:t>
+      </w:r>
+      <w:r>
+        <w:rPr>
+          <w:b/>
+          <w:bCs/>
+        </w:rPr>
+        <w:t>Create a Python virtual environment:</w:t>
+      </w:r>
+    </w:p>
+    <w:p>
+      <w:pPr>
+        <w:rPr>
+          <w:b/>
+          <w:bCs/>
+        </w:rPr>
+      </w:pPr>
+      <w:bookmarkStart w:id="0" w:name="__codelineno-1-1"/>
+      <w:bookmarkEnd w:id="0"/>
+      <w:r>
+        <w:rPr>
+          <w:b/>
+          <w:bCs/>
+        </w:rPr>
+        <w:t xml:space="preserve">python -m </w:t>
+      </w:r>
+      <w:proofErr w:type="spellStart"/>
+      <w:proofErr w:type="gramStart"/>
+      <w:r>
+        <w:rPr>
+          <w:b/>
+          <w:bCs/>
+        </w:rPr>
+        <w:t>venv</w:t>
+      </w:r>
+      <w:proofErr w:type="spellEnd"/>
+      <w:r>
+        <w:rPr>
+          <w:b/>
+          <w:bCs/>
+        </w:rPr>
+        <w:t xml:space="preserve"> .</w:t>
+      </w:r>
+      <w:proofErr w:type="spellStart"/>
+      <w:r>
+        <w:rPr>
+          <w:b/>
+          <w:bCs/>
+        </w:rPr>
+        <w:t>venv</w:t>
+      </w:r>
+      <w:proofErr w:type="spellEnd"/>
+      <w:proofErr w:type="gramEnd"/>
+    </w:p>
+    <w:p>
+      <w:pPr>
+        <w:rPr>
+          <w:b/>
+          <w:bCs/>
+        </w:rPr>
+      </w:pPr>
+      <w:r>
+        <w:rPr>
+          <w:b/>
+          <w:bCs/>
+        </w:rPr>
+        <w:t>-</w:t>
+      </w:r>
+      <w:r>
+        <w:rPr>
+          <w:b/>
+          <w:bCs/>
+        </w:rPr>
+        <w:t>Activate the Python virtual environment:</w:t>
+      </w:r>
+    </w:p>
+    <w:p>
+      <w:pPr>
+        <w:rPr>
+          <w:b/>
+          <w:bCs/>
+        </w:rPr>
+      </w:pPr>
+      <w:bookmarkStart w:id="1" w:name="__codelineno-2-1"/>
+      <w:bookmarkEnd w:id="1"/>
+      <w:r>
+        <w:rPr>
+          <w:b/>
+          <w:bCs/>
+        </w:rPr>
+        <w:t>.</w:t>
+      </w:r>
+      <w:proofErr w:type="spellStart"/>
+      <w:r>
+        <w:rPr>
+          <w:b/>
+          <w:bCs/>
+        </w:rPr>
+        <w:t>venv</w:t>
+      </w:r>
+      <w:proofErr w:type="spellEnd"/>
+      <w:r>
+        <w:rPr>
+          <w:b/>
+          <w:bCs/>
+        </w:rPr>
+        <w:t>\Scripts\activate.bat</w:t>
+      </w:r>
+    </w:p>
+    <w:p>
+      <w:pPr>
+        <w:rPr>
+          <w:b/>
+          <w:bCs/>
+        </w:rPr>
+      </w:pPr>
+      <w:r>
+        <w:rPr>
+          <w:b/>
+          <w:bCs/>
+        </w:rPr>
+        <w:t>-</w:t>
+      </w:r>
+      <w:r>
+        <w:rPr>
+          <w:b/>
+          <w:bCs/>
+        </w:rPr>
+        <w:t xml:space="preserve">pip install </w:t>
+      </w:r>
+      <w:proofErr w:type="spellStart"/>
+      <w:r>
+        <w:rPr>
+          <w:b/>
+          <w:bCs/>
+        </w:rPr>
+        <w:t>fastmcp</w:t>
+      </w:r>
+      <w:proofErr w:type="spellEnd"/>
+      <w:r>
+        <w:rPr>
+          <w:b/>
+          <w:bCs/>
+        </w:rPr>
+        <w:t xml:space="preserve"> google-</w:t>
+      </w:r>
+      <w:proofErr w:type="spellStart"/>
+      <w:r>
+        <w:rPr>
+          <w:b/>
+          <w:bCs/>
+        </w:rPr>
+        <w:t>adk</w:t>
+      </w:r>
+      <w:proofErr w:type="spellEnd"/>
+      <w:r>
+        <w:rPr>
+          <w:b/>
+          <w:bCs/>
+        </w:rPr>
+        <w:t xml:space="preserve"> </w:t>
+      </w:r>
+      <w:proofErr w:type="spellStart"/>
+      <w:r>
+        <w:rPr>
+          <w:b/>
+          <w:bCs/>
+        </w:rPr>
+        <w:t>litellm</w:t>
+      </w:r>
+      <w:proofErr w:type="spellEnd"/>
+      <w:r>
+        <w:rPr>
+          <w:b/>
+          <w:bCs/>
+        </w:rPr>
+        <w:t xml:space="preserve"> </w:t>
+      </w:r>
+      <w:proofErr w:type="spellStart"/>
+      <w:r>
+        <w:rPr>
+          <w:b/>
+          <w:bCs/>
+        </w:rPr>
+        <w:t>mcp</w:t>
+      </w:r>
+      <w:proofErr w:type="spellEnd"/>
+    </w:p>
+    <w:p>
+      <w:pPr>
+        <w:rPr>
+          <w:b/>
+          <w:bCs/>
+        </w:rPr>
+      </w:pPr>
+      <w:r>
+        <w:rPr>
+          <w:b/>
+          <w:bCs/>
+        </w:rPr>
+        <w:t>-</w:t>
+      </w:r>
+      <w:r>
+        <w:rPr>
+          <w:b/>
+          <w:bCs/>
+        </w:rPr>
+        <w:t>Create an agent project</w:t>
+      </w:r>
+      <w:hyperlink r:id="rId5" w:anchor="create-an-agent-project" w:tooltip="Permanent link" w:history="1">
+        <w:r>
+          <w:rPr>
+            <w:rStyle w:val="Hyperlink"/>
+            <w:b/>
+            <w:bCs/>
+          </w:rPr>
+          <w:t>¶</w:t>
+        </w:r>
+      </w:hyperlink>
+    </w:p>
+    <w:p>
+      <w:pPr>
+        <w:rPr>
+          <w:b/>
+          <w:bCs/>
+        </w:rPr>
+      </w:pPr>
+      <w:bookmarkStart w:id="2" w:name="__codelineno-5-1"/>
+      <w:bookmarkEnd w:id="2"/>
+      <w:proofErr w:type="spellStart"/>
+      <w:r>
+        <w:rPr>
+          <w:b/>
+          <w:bCs/>
+        </w:rPr>
+        <w:t>adk</w:t>
+      </w:r>
+      <w:proofErr w:type="spellEnd"/>
+      <w:r>
+        <w:rPr>
+          <w:b/>
+          <w:bCs/>
+        </w:rPr>
+        <w:t xml:space="preserve"> create </w:t>
+      </w:r>
+      <w:proofErr w:type="spellStart"/>
+      <w:r>
+        <w:rPr>
+          <w:b/>
+          <w:bCs/>
+        </w:rPr>
+        <w:t>my_agent</w:t>
+      </w:r>
+      <w:proofErr w:type="spellEnd"/>
+    </w:p>
+    <w:p>
+      <w:pPr>
+        <w:rPr>
+          <w:b/>
+          <w:bCs/>
+        </w:rPr>
+      </w:pPr>
+      <w:r>
+        <w:rPr>
+          <w:b/>
+          <w:bCs/>
+        </w:rPr>
+        <w:t>-</w:t>
+      </w:r>
+      <w:proofErr w:type="spellStart"/>
+      <w:r>
+        <w:rPr>
+          <w:b/>
+          <w:bCs/>
+        </w:rPr>
+        <w:t>intram</w:t>
+      </w:r>
+      <w:proofErr w:type="spellEnd"/>
+      <w:r>
+        <w:rPr>
+          <w:b/>
+          <w:bCs/>
+        </w:rPr>
+        <w:t xml:space="preserve"> pe site ul </w:t>
+      </w:r>
+      <w:proofErr w:type="spellStart"/>
+      <w:r>
+        <w:rPr>
+          <w:b/>
+          <w:bCs/>
+        </w:rPr>
+        <w:t>ollam</w:t>
+      </w:r>
+      <w:proofErr w:type="spellEnd"/>
+      <w:r>
+        <w:rPr>
+          <w:b/>
+          <w:bCs/>
+        </w:rPr>
+        <w:t xml:space="preserve"> </w:t>
+      </w:r>
+      <w:proofErr w:type="spellStart"/>
+      <w:r>
+        <w:rPr>
+          <w:b/>
+          <w:bCs/>
+        </w:rPr>
+        <w:t>si</w:t>
+      </w:r>
+      <w:proofErr w:type="spellEnd"/>
+      <w:r>
+        <w:rPr>
+          <w:b/>
+          <w:bCs/>
+        </w:rPr>
+        <w:t xml:space="preserve"> </w:t>
+      </w:r>
+      <w:proofErr w:type="spellStart"/>
+      <w:r>
+        <w:rPr>
+          <w:b/>
+          <w:bCs/>
+        </w:rPr>
+        <w:t>desc</w:t>
+      </w:r>
+      <w:r>
+        <w:rPr>
+          <w:b/>
+          <w:bCs/>
+        </w:rPr>
+        <w:t>a</w:t>
+      </w:r>
+      <w:r>
+        <w:rPr>
+          <w:b/>
+          <w:bCs/>
+        </w:rPr>
+        <w:t>rcam</w:t>
+      </w:r>
+      <w:proofErr w:type="spellEnd"/>
+      <w:r>
+        <w:rPr>
+          <w:b/>
+          <w:bCs/>
+        </w:rPr>
+        <w:t xml:space="preserve"> </w:t>
+      </w:r>
+      <w:r>
+        <w:rPr>
+          <w:b/>
+          <w:bCs/>
+        </w:rPr>
+        <w:t>llama3.2 (</w:t>
+      </w:r>
+      <w:proofErr w:type="spellStart"/>
+      <w:r>
+        <w:rPr>
+          <w:b/>
+          <w:bCs/>
+        </w:rPr>
+        <w:t>ocupa</w:t>
+      </w:r>
+      <w:proofErr w:type="spellEnd"/>
+      <w:r>
+        <w:rPr>
+          <w:b/>
+          <w:bCs/>
+        </w:rPr>
+        <w:t xml:space="preserve"> </w:t>
+      </w:r>
+      <w:proofErr w:type="spellStart"/>
+      <w:r>
+        <w:rPr>
+          <w:b/>
+          <w:bCs/>
+        </w:rPr>
+        <w:t>putin</w:t>
+      </w:r>
+      <w:proofErr w:type="spellEnd"/>
+      <w:r>
+        <w:rPr>
+          <w:b/>
+          <w:bCs/>
+        </w:rPr>
+        <w:t xml:space="preserve"> ram </w:t>
+      </w:r>
+      <w:proofErr w:type="spellStart"/>
+      <w:r>
+        <w:rPr>
+          <w:b/>
+          <w:bCs/>
+        </w:rPr>
+        <w:t>si</w:t>
+      </w:r>
+      <w:proofErr w:type="spellEnd"/>
+      <w:r>
+        <w:rPr>
+          <w:b/>
+          <w:bCs/>
+        </w:rPr>
+        <w:t xml:space="preserve"> </w:t>
+      </w:r>
+      <w:proofErr w:type="spellStart"/>
+      <w:r>
+        <w:rPr>
+          <w:b/>
+          <w:bCs/>
+        </w:rPr>
+        <w:t>este</w:t>
+      </w:r>
+      <w:proofErr w:type="spellEnd"/>
+      <w:r>
+        <w:rPr>
+          <w:b/>
+          <w:bCs/>
+        </w:rPr>
+        <w:t xml:space="preserve"> </w:t>
+      </w:r>
+      <w:proofErr w:type="spellStart"/>
+      <w:r>
+        <w:rPr>
+          <w:b/>
+          <w:bCs/>
+        </w:rPr>
+        <w:t>suficient</w:t>
+      </w:r>
+      <w:proofErr w:type="spellEnd"/>
+      <w:r>
+        <w:rPr>
+          <w:b/>
+          <w:bCs/>
+        </w:rPr>
+        <w:t xml:space="preserve"> </w:t>
+      </w:r>
+      <w:proofErr w:type="spellStart"/>
+      <w:r>
+        <w:rPr>
+          <w:b/>
+          <w:bCs/>
+        </w:rPr>
+        <w:t>pentru</w:t>
+      </w:r>
+      <w:proofErr w:type="spellEnd"/>
+      <w:r>
+        <w:rPr>
+          <w:b/>
+          <w:bCs/>
+        </w:rPr>
+        <w:t xml:space="preserve"> un agent </w:t>
+      </w:r>
+      <w:proofErr w:type="spellStart"/>
+      <w:r>
+        <w:rPr>
+          <w:b/>
+          <w:bCs/>
+        </w:rPr>
+        <w:t>simplu</w:t>
+      </w:r>
+      <w:proofErr w:type="spellEnd"/>
+      <w:r>
+        <w:rPr>
+          <w:b/>
+          <w:bCs/>
+        </w:rPr>
+        <w:t>)</w:t>
+      </w:r>
+    </w:p>
+    <w:p>
+      <w:pPr>
+        <w:rPr>
+          <w:b/>
+          <w:bCs/>
+        </w:rPr>
+      </w:pPr>
+      <w:r>
+        <w:rPr>
+          <w:b/>
+          <w:bCs/>
+        </w:rPr>
+        <w:t>-</w:t>
+      </w:r>
+      <w:proofErr w:type="spellStart"/>
+      <w:r>
+        <w:rPr>
+          <w:b/>
+          <w:bCs/>
+        </w:rPr>
+        <w:t>inainte</w:t>
+      </w:r>
+      <w:proofErr w:type="spellEnd"/>
+      <w:r>
+        <w:rPr>
+          <w:b/>
+          <w:bCs/>
+        </w:rPr>
+        <w:t xml:space="preserve"> </w:t>
+      </w:r>
+      <w:proofErr w:type="spellStart"/>
+      <w:r>
+        <w:rPr>
+          <w:b/>
+          <w:bCs/>
+        </w:rPr>
+        <w:t>sa</w:t>
+      </w:r>
+      <w:proofErr w:type="spellEnd"/>
+      <w:r>
+        <w:rPr>
+          <w:b/>
+          <w:bCs/>
+        </w:rPr>
+        <w:t xml:space="preserve"> </w:t>
+      </w:r>
+      <w:proofErr w:type="spellStart"/>
+      <w:r>
+        <w:rPr>
+          <w:b/>
+          <w:bCs/>
+        </w:rPr>
+        <w:t>rulam</w:t>
+      </w:r>
+      <w:proofErr w:type="spellEnd"/>
+      <w:r>
+        <w:rPr>
+          <w:b/>
+          <w:bCs/>
+        </w:rPr>
+        <w:t xml:space="preserve"> </w:t>
+      </w:r>
+      <w:proofErr w:type="spellStart"/>
+      <w:r>
+        <w:rPr>
+          <w:b/>
+          <w:bCs/>
+        </w:rPr>
+        <w:t>agentul</w:t>
+      </w:r>
+      <w:proofErr w:type="spellEnd"/>
+      <w:r>
+        <w:rPr>
+          <w:b/>
+          <w:bCs/>
+        </w:rPr>
+        <w:t xml:space="preserve"> cu “</w:t>
+      </w:r>
+      <w:proofErr w:type="spellStart"/>
+      <w:r>
+        <w:rPr>
+          <w:b/>
+          <w:bCs/>
+        </w:rPr>
+        <w:t>adk</w:t>
+      </w:r>
+      <w:proofErr w:type="spellEnd"/>
+      <w:r>
+        <w:rPr>
+          <w:b/>
+          <w:bCs/>
+        </w:rPr>
+        <w:t xml:space="preserve"> web</w:t>
+      </w:r>
+      <w:proofErr w:type="gramStart"/>
+      <w:r>
+        <w:rPr>
+          <w:b/>
+          <w:bCs/>
+        </w:rPr>
+        <w:t>” ,</w:t>
+      </w:r>
+      <w:proofErr w:type="gramEnd"/>
+      <w:r>
+        <w:rPr>
+          <w:b/>
+          <w:bCs/>
+        </w:rPr>
+        <w:t xml:space="preserve"> ne </w:t>
+      </w:r>
+      <w:proofErr w:type="spellStart"/>
+      <w:r>
+        <w:rPr>
+          <w:b/>
+          <w:bCs/>
+        </w:rPr>
+        <w:t>asiguram</w:t>
+      </w:r>
+      <w:proofErr w:type="spellEnd"/>
+      <w:r>
+        <w:rPr>
+          <w:b/>
+          <w:bCs/>
+        </w:rPr>
+        <w:t xml:space="preserve"> ca </w:t>
+      </w:r>
+      <w:proofErr w:type="spellStart"/>
+      <w:r>
+        <w:rPr>
+          <w:b/>
+          <w:bCs/>
+        </w:rPr>
+        <w:t>avem</w:t>
+      </w:r>
+      <w:proofErr w:type="spellEnd"/>
+      <w:r>
+        <w:rPr>
+          <w:b/>
+          <w:bCs/>
+        </w:rPr>
+        <w:t xml:space="preserve"> </w:t>
+      </w:r>
+      <w:r>
+        <w:rPr>
+          <w:b/>
+          <w:bCs/>
+        </w:rPr>
+        <w:t xml:space="preserve">in </w:t>
+      </w:r>
+      <w:proofErr w:type="spellStart"/>
+      <w:r>
+        <w:rPr>
+          <w:b/>
+          <w:bCs/>
+        </w:rPr>
+        <w:t>venv</w:t>
+      </w:r>
+      <w:proofErr w:type="spellEnd"/>
+      <w:r>
+        <w:rPr>
+          <w:b/>
+          <w:bCs/>
+        </w:rPr>
+        <w:t xml:space="preserve"> </w:t>
+      </w:r>
+      <w:proofErr w:type="spellStart"/>
+      <w:r>
+        <w:rPr>
+          <w:b/>
+          <w:bCs/>
+        </w:rPr>
+        <w:t>nostru</w:t>
+      </w:r>
+      <w:proofErr w:type="spellEnd"/>
+      <w:r>
+        <w:rPr>
+          <w:b/>
+          <w:bCs/>
+        </w:rPr>
+        <w:t xml:space="preserve"> </w:t>
+      </w:r>
+      <w:proofErr w:type="spellStart"/>
+      <w:r>
+        <w:rPr>
+          <w:b/>
+          <w:bCs/>
+        </w:rPr>
+        <w:t>activ</w:t>
+      </w:r>
+      <w:proofErr w:type="spellEnd"/>
+      <w:r>
+        <w:rPr>
+          <w:b/>
+          <w:bCs/>
+        </w:rPr>
+        <w:t xml:space="preserve"> llama cu </w:t>
+      </w:r>
+      <w:proofErr w:type="spellStart"/>
+      <w:r>
+        <w:rPr>
+          <w:b/>
+          <w:bCs/>
+        </w:rPr>
+        <w:t>comanda</w:t>
+      </w:r>
+      <w:proofErr w:type="spellEnd"/>
+      <w:r>
+        <w:rPr>
+          <w:b/>
+          <w:bCs/>
+        </w:rPr>
+        <w:t xml:space="preserve"> “</w:t>
+      </w:r>
+      <w:proofErr w:type="spellStart"/>
+      <w:r>
+        <w:rPr>
+          <w:b/>
+          <w:bCs/>
+        </w:rPr>
+        <w:t>ollama</w:t>
+      </w:r>
+      <w:proofErr w:type="spellEnd"/>
+      <w:r>
+        <w:rPr>
+          <w:b/>
+          <w:bCs/>
+        </w:rPr>
+        <w:t xml:space="preserve"> run llama3.2”</w:t>
+      </w:r>
+    </w:p>
+    <w:p>
+      <w:pPr>
+        <w:rPr>
+          <w:b/>
+          <w:bCs/>
+        </w:rPr>
+      </w:pPr>
+      <w:r>
+        <w:rPr>
+          <w:b/>
+          <w:bCs/>
+        </w:rPr>
+        <w:t>-</w:t>
+      </w:r>
+      <w:proofErr w:type="spellStart"/>
+      <w:r>
+        <w:rPr>
+          <w:b/>
+          <w:bCs/>
+        </w:rPr>
+        <w:t>rulam</w:t>
+      </w:r>
+      <w:proofErr w:type="spellEnd"/>
+      <w:r>
+        <w:rPr>
+          <w:b/>
+          <w:bCs/>
+        </w:rPr>
+        <w:t xml:space="preserve"> </w:t>
+      </w:r>
+      <w:proofErr w:type="spellStart"/>
+      <w:r>
+        <w:rPr>
+          <w:b/>
+          <w:bCs/>
+        </w:rPr>
+        <w:t>serverul</w:t>
+      </w:r>
+      <w:proofErr w:type="spellEnd"/>
+      <w:r>
+        <w:rPr>
+          <w:b/>
+          <w:bCs/>
+        </w:rPr>
+        <w:t xml:space="preserve"> de fast </w:t>
+      </w:r>
+      <w:proofErr w:type="spellStart"/>
+      <w:r>
+        <w:rPr>
+          <w:b/>
+          <w:bCs/>
+        </w:rPr>
+        <w:t>mcp</w:t>
+      </w:r>
+      <w:proofErr w:type="spellEnd"/>
+      <w:r>
+        <w:rPr>
+          <w:b/>
+          <w:bCs/>
+        </w:rPr>
+        <w:t xml:space="preserve"> </w:t>
+      </w:r>
+      <w:r>
+        <w:rPr>
+          <w:b/>
+          <w:bCs/>
+        </w:rPr>
+        <w:t>python my_agent\my_server.py</w:t>
+      </w:r>
+      <w:r>
+        <w:rPr>
+          <w:b/>
+          <w:bCs/>
+        </w:rPr>
+        <w:t xml:space="preserve"> </w:t>
+      </w:r>
+    </w:p>
+    <w:p>
+      <w:pPr>
+        <w:rPr>
+          <w:b/>
+          <w:bCs/>
+        </w:rPr>
+      </w:pPr>
+      <w:r>
+        <w:rPr>
+          <w:b/>
+          <w:bCs/>
+        </w:rPr>
+        <w:t>-</w:t>
+      </w:r>
+    </w:p>
+    <w:p>
+      <w:pPr>
+        <w:rPr>
+          <w:b/>
+          <w:bCs/>
+        </w:rPr>
+      </w:pPr>
+    </w:p>
+    <w:p>
+      <w:pPr>
+        <w:rPr>
+          <w:b/>
+          <w:bCs/>
+        </w:rPr>
+      </w:pPr>
+    </w:p>
+    <w:p>
+      <w:pPr>
+        <w:rPr>
+          <w:b/>
+          <w:bCs/>
+        </w:rPr>
+      </w:pPr>
+    </w:p>
+    <w:p>
+      <w:pPr>
+        <w:rPr>
+          <w:b/>
+          <w:bCs/>
+        </w:rPr>
+      </w:pPr>
+    </w:p>
+    <w:p>
+      <w:proofErr w:type="spellStart"/>
+      <w:r>
+        <w:lastRenderedPageBreak/>
         <w:t>Această</w:t>
       </w:r>
       <w:proofErr w:type="spellEnd"/>
@@ -1006,6 +1974,1060 @@
       <w:proofErr w:type="spellEnd"/>
     </w:p>
     <w:p>
+      <w:pPr>
+        <w:rPr>
+          <w:b/>
+          <w:bCs/>
+        </w:rPr>
+      </w:pPr>
+    </w:p>
+    <w:p>
+      <w:pPr>
+        <w:rPr>
+          <w:b/>
+          <w:bCs/>
+        </w:rPr>
+      </w:pPr>
+      <w:r>
+        <w:rPr>
+          <w:b/>
+          <w:bCs/>
+        </w:rPr>
+        <w:t xml:space="preserve">-prima </w:t>
+      </w:r>
+      <w:proofErr w:type="spellStart"/>
+      <w:r>
+        <w:rPr>
+          <w:b/>
+          <w:bCs/>
+        </w:rPr>
+        <w:t>oara</w:t>
+      </w:r>
+      <w:proofErr w:type="spellEnd"/>
+      <w:r>
+        <w:rPr>
+          <w:b/>
+          <w:bCs/>
+        </w:rPr>
+        <w:t xml:space="preserve"> </w:t>
+      </w:r>
+      <w:r>
+        <w:rPr>
+          <w:b/>
+          <w:bCs/>
+        </w:rPr>
+        <w:t xml:space="preserve">am </w:t>
+      </w:r>
+      <w:proofErr w:type="spellStart"/>
+      <w:r>
+        <w:rPr>
+          <w:b/>
+          <w:bCs/>
+        </w:rPr>
+        <w:t>citit</w:t>
+      </w:r>
+      <w:proofErr w:type="spellEnd"/>
+      <w:r>
+        <w:rPr>
+          <w:b/>
+          <w:bCs/>
+        </w:rPr>
+        <w:t xml:space="preserve"> </w:t>
+      </w:r>
+      <w:proofErr w:type="spellStart"/>
+      <w:r>
+        <w:rPr>
+          <w:b/>
+          <w:bCs/>
+        </w:rPr>
+        <w:t>documentatiile</w:t>
+      </w:r>
+      <w:proofErr w:type="spellEnd"/>
+      <w:r>
+        <w:rPr>
+          <w:b/>
+          <w:bCs/>
+        </w:rPr>
+        <w:t xml:space="preserve"> de pe </w:t>
+      </w:r>
+      <w:proofErr w:type="spellStart"/>
+      <w:r>
+        <w:rPr>
+          <w:b/>
+          <w:bCs/>
+        </w:rPr>
+        <w:t>ambele</w:t>
+      </w:r>
+      <w:proofErr w:type="spellEnd"/>
+      <w:r>
+        <w:rPr>
+          <w:b/>
+          <w:bCs/>
+        </w:rPr>
+        <w:t xml:space="preserve"> site </w:t>
+      </w:r>
+      <w:proofErr w:type="spellStart"/>
+      <w:proofErr w:type="gramStart"/>
+      <w:r>
+        <w:rPr>
+          <w:b/>
+          <w:bCs/>
+        </w:rPr>
+        <w:t>uri</w:t>
+      </w:r>
+      <w:proofErr w:type="spellEnd"/>
+      <w:r>
+        <w:rPr>
+          <w:b/>
+          <w:bCs/>
+        </w:rPr>
+        <w:t xml:space="preserve"> :</w:t>
+      </w:r>
+      <w:proofErr w:type="gramEnd"/>
+      <w:r>
+        <w:rPr>
+          <w:b/>
+          <w:bCs/>
+        </w:rPr>
+        <w:t xml:space="preserve"> fast mc psi google </w:t>
+      </w:r>
+      <w:proofErr w:type="spellStart"/>
+      <w:r>
+        <w:rPr>
+          <w:b/>
+          <w:bCs/>
+        </w:rPr>
+        <w:t>adk</w:t>
+      </w:r>
+      <w:proofErr w:type="spellEnd"/>
+      <w:r>
+        <w:rPr>
+          <w:b/>
+          <w:bCs/>
+        </w:rPr>
+        <w:t xml:space="preserve"> </w:t>
+      </w:r>
+    </w:p>
+    <w:p>
+      <w:pPr>
+        <w:rPr>
+          <w:b/>
+          <w:bCs/>
+        </w:rPr>
+      </w:pPr>
+      <w:r>
+        <w:rPr>
+          <w:b/>
+          <w:bCs/>
+        </w:rPr>
+        <w:t xml:space="preserve">- am </w:t>
+      </w:r>
+      <w:proofErr w:type="spellStart"/>
+      <w:r>
+        <w:rPr>
+          <w:b/>
+          <w:bCs/>
+        </w:rPr>
+        <w:t>inceput</w:t>
+      </w:r>
+      <w:proofErr w:type="spellEnd"/>
+      <w:r>
+        <w:rPr>
+          <w:b/>
+          <w:bCs/>
+        </w:rPr>
+        <w:t xml:space="preserve"> cu </w:t>
+      </w:r>
+      <w:proofErr w:type="spellStart"/>
+      <w:r>
+        <w:rPr>
+          <w:b/>
+          <w:bCs/>
+        </w:rPr>
+        <w:t>crearea</w:t>
+      </w:r>
+      <w:proofErr w:type="spellEnd"/>
+      <w:r>
+        <w:rPr>
+          <w:b/>
+          <w:bCs/>
+        </w:rPr>
+        <w:t xml:space="preserve"> </w:t>
+      </w:r>
+      <w:proofErr w:type="spellStart"/>
+      <w:r>
+        <w:rPr>
+          <w:b/>
+          <w:bCs/>
+        </w:rPr>
+        <w:t>agentului</w:t>
+      </w:r>
+      <w:proofErr w:type="spellEnd"/>
+    </w:p>
+    <w:p>
+      <w:pPr>
+        <w:rPr>
+          <w:b/>
+          <w:bCs/>
+        </w:rPr>
+      </w:pPr>
+      <w:r>
+        <w:rPr>
+          <w:b/>
+          <w:bCs/>
+        </w:rPr>
+        <w:t xml:space="preserve">- am </w:t>
+      </w:r>
+      <w:proofErr w:type="spellStart"/>
+      <w:r>
+        <w:rPr>
+          <w:b/>
+          <w:bCs/>
+        </w:rPr>
+        <w:t>scris</w:t>
+      </w:r>
+      <w:proofErr w:type="spellEnd"/>
+      <w:r>
+        <w:rPr>
+          <w:b/>
+          <w:bCs/>
+        </w:rPr>
+        <w:t xml:space="preserve"> </w:t>
+      </w:r>
+      <w:proofErr w:type="spellStart"/>
+      <w:r>
+        <w:rPr>
+          <w:b/>
+          <w:bCs/>
+        </w:rPr>
+        <w:t>si</w:t>
+      </w:r>
+      <w:proofErr w:type="spellEnd"/>
+      <w:r>
+        <w:rPr>
+          <w:b/>
+          <w:bCs/>
+        </w:rPr>
+        <w:t xml:space="preserve"> tools in </w:t>
+      </w:r>
+      <w:proofErr w:type="spellStart"/>
+      <w:r>
+        <w:rPr>
+          <w:b/>
+          <w:bCs/>
+        </w:rPr>
+        <w:t>serverul</w:t>
+      </w:r>
+      <w:proofErr w:type="spellEnd"/>
+      <w:r>
+        <w:rPr>
+          <w:b/>
+          <w:bCs/>
+        </w:rPr>
+        <w:t xml:space="preserve"> </w:t>
+      </w:r>
+      <w:proofErr w:type="spellStart"/>
+      <w:r>
+        <w:rPr>
+          <w:b/>
+          <w:bCs/>
+        </w:rPr>
+        <w:t>mcp</w:t>
+      </w:r>
+      <w:proofErr w:type="spellEnd"/>
+    </w:p>
+    <w:p>
+      <w:pPr>
+        <w:rPr>
+          <w:b/>
+          <w:bCs/>
+        </w:rPr>
+      </w:pPr>
+      <w:r>
+        <w:rPr>
+          <w:b/>
+          <w:bCs/>
+        </w:rPr>
+        <w:t xml:space="preserve">- am </w:t>
+      </w:r>
+      <w:proofErr w:type="spellStart"/>
+      <w:r>
+        <w:rPr>
+          <w:b/>
+          <w:bCs/>
+        </w:rPr>
+        <w:t>conectat</w:t>
+      </w:r>
+      <w:proofErr w:type="spellEnd"/>
+      <w:r>
+        <w:rPr>
+          <w:b/>
+          <w:bCs/>
+        </w:rPr>
+        <w:t xml:space="preserve"> </w:t>
+      </w:r>
+      <w:proofErr w:type="spellStart"/>
+      <w:r>
+        <w:rPr>
+          <w:b/>
+          <w:bCs/>
+        </w:rPr>
+        <w:t>cele</w:t>
+      </w:r>
+      <w:proofErr w:type="spellEnd"/>
+      <w:r>
+        <w:rPr>
+          <w:b/>
+          <w:bCs/>
+        </w:rPr>
+        <w:t xml:space="preserve"> </w:t>
+      </w:r>
+      <w:proofErr w:type="spellStart"/>
+      <w:r>
+        <w:rPr>
+          <w:b/>
+          <w:bCs/>
+        </w:rPr>
+        <w:t>doua</w:t>
+      </w:r>
+      <w:proofErr w:type="spellEnd"/>
+      <w:r>
+        <w:rPr>
+          <w:b/>
+          <w:bCs/>
+        </w:rPr>
+        <w:t xml:space="preserve"> </w:t>
+      </w:r>
+      <w:proofErr w:type="spellStart"/>
+      <w:r>
+        <w:rPr>
+          <w:b/>
+          <w:bCs/>
+        </w:rPr>
+        <w:t>prin</w:t>
+      </w:r>
+      <w:proofErr w:type="spellEnd"/>
+      <w:r>
+        <w:rPr>
+          <w:b/>
+          <w:bCs/>
+        </w:rPr>
+        <w:t xml:space="preserve"> </w:t>
+      </w:r>
+      <w:proofErr w:type="spellStart"/>
+      <w:r>
+        <w:rPr>
+          <w:b/>
+          <w:bCs/>
+        </w:rPr>
+        <w:t>stdio</w:t>
+      </w:r>
+      <w:proofErr w:type="spellEnd"/>
+      <w:r>
+        <w:rPr>
+          <w:b/>
+          <w:bCs/>
+        </w:rPr>
+        <w:t xml:space="preserve"> prima </w:t>
+      </w:r>
+      <w:proofErr w:type="gramStart"/>
+      <w:r>
+        <w:rPr>
+          <w:b/>
+          <w:bCs/>
+        </w:rPr>
+        <w:t>data ,</w:t>
+      </w:r>
+      <w:proofErr w:type="gramEnd"/>
+      <w:r>
+        <w:rPr>
+          <w:b/>
+          <w:bCs/>
+        </w:rPr>
+        <w:t xml:space="preserve"> </w:t>
+      </w:r>
+      <w:proofErr w:type="spellStart"/>
+      <w:r>
+        <w:rPr>
+          <w:b/>
+          <w:bCs/>
+        </w:rPr>
+        <w:t>apoi</w:t>
+      </w:r>
+      <w:proofErr w:type="spellEnd"/>
+      <w:r>
+        <w:rPr>
+          <w:b/>
+          <w:bCs/>
+        </w:rPr>
+        <w:t xml:space="preserve"> mi ma </w:t>
+      </w:r>
+      <w:proofErr w:type="spellStart"/>
+      <w:r>
+        <w:rPr>
+          <w:b/>
+          <w:bCs/>
+        </w:rPr>
+        <w:t>dat</w:t>
+      </w:r>
+      <w:proofErr w:type="spellEnd"/>
+      <w:r>
+        <w:rPr>
+          <w:b/>
+          <w:bCs/>
+        </w:rPr>
+        <w:t xml:space="preserve"> </w:t>
+      </w:r>
+      <w:proofErr w:type="spellStart"/>
+      <w:r>
+        <w:rPr>
+          <w:b/>
+          <w:bCs/>
+        </w:rPr>
+        <w:t>seama</w:t>
+      </w:r>
+      <w:proofErr w:type="spellEnd"/>
+      <w:r>
+        <w:rPr>
+          <w:b/>
+          <w:bCs/>
+        </w:rPr>
+        <w:t xml:space="preserve"> ca </w:t>
+      </w:r>
+      <w:proofErr w:type="spellStart"/>
+      <w:r>
+        <w:rPr>
+          <w:b/>
+          <w:bCs/>
+        </w:rPr>
+        <w:t>ar</w:t>
+      </w:r>
+      <w:proofErr w:type="spellEnd"/>
+      <w:r>
+        <w:rPr>
+          <w:b/>
+          <w:bCs/>
+        </w:rPr>
+        <w:t xml:space="preserve"> fi </w:t>
+      </w:r>
+      <w:proofErr w:type="spellStart"/>
+      <w:proofErr w:type="gramStart"/>
+      <w:r>
+        <w:rPr>
+          <w:b/>
+          <w:bCs/>
+        </w:rPr>
+        <w:t>mai</w:t>
+      </w:r>
+      <w:proofErr w:type="spellEnd"/>
+      <w:r>
+        <w:rPr>
+          <w:b/>
+          <w:bCs/>
+        </w:rPr>
+        <w:t xml:space="preserve">  bine</w:t>
+      </w:r>
+      <w:proofErr w:type="gramEnd"/>
+      <w:r>
+        <w:rPr>
+          <w:b/>
+          <w:bCs/>
+        </w:rPr>
+        <w:t xml:space="preserve"> </w:t>
+      </w:r>
+      <w:proofErr w:type="spellStart"/>
+      <w:r>
+        <w:rPr>
+          <w:b/>
+          <w:bCs/>
+        </w:rPr>
+        <w:t>sa</w:t>
+      </w:r>
+      <w:proofErr w:type="spellEnd"/>
+      <w:r>
+        <w:rPr>
+          <w:b/>
+          <w:bCs/>
+        </w:rPr>
+        <w:t xml:space="preserve"> fac </w:t>
+      </w:r>
+      <w:proofErr w:type="spellStart"/>
+      <w:r>
+        <w:rPr>
+          <w:b/>
+          <w:bCs/>
+        </w:rPr>
+        <w:t>prin</w:t>
+      </w:r>
+      <w:proofErr w:type="spellEnd"/>
+      <w:r>
+        <w:rPr>
+          <w:b/>
+          <w:bCs/>
+        </w:rPr>
+        <w:t xml:space="preserve"> http </w:t>
+      </w:r>
+      <w:proofErr w:type="spellStart"/>
+      <w:r>
+        <w:rPr>
+          <w:b/>
+          <w:bCs/>
+        </w:rPr>
+        <w:t>deoarece</w:t>
+      </w:r>
+      <w:proofErr w:type="spellEnd"/>
+      <w:r>
+        <w:rPr>
+          <w:b/>
+          <w:bCs/>
+        </w:rPr>
+        <w:t xml:space="preserve"> </w:t>
+      </w:r>
+      <w:proofErr w:type="spellStart"/>
+      <w:r>
+        <w:rPr>
+          <w:b/>
+          <w:bCs/>
+        </w:rPr>
+        <w:t>vom</w:t>
+      </w:r>
+      <w:proofErr w:type="spellEnd"/>
+      <w:r>
+        <w:rPr>
+          <w:b/>
+          <w:bCs/>
+        </w:rPr>
+        <w:t xml:space="preserve"> </w:t>
+      </w:r>
+      <w:proofErr w:type="spellStart"/>
+      <w:r>
+        <w:rPr>
+          <w:b/>
+          <w:bCs/>
+        </w:rPr>
+        <w:t>trece</w:t>
+      </w:r>
+      <w:proofErr w:type="spellEnd"/>
+      <w:r>
+        <w:rPr>
+          <w:b/>
+          <w:bCs/>
+        </w:rPr>
+        <w:t xml:space="preserve"> in docker in </w:t>
+      </w:r>
+      <w:proofErr w:type="spellStart"/>
+      <w:r>
+        <w:rPr>
+          <w:b/>
+          <w:bCs/>
+        </w:rPr>
+        <w:t>etapa</w:t>
+      </w:r>
+      <w:proofErr w:type="spellEnd"/>
+      <w:r>
+        <w:rPr>
+          <w:b/>
+          <w:bCs/>
+        </w:rPr>
+        <w:t xml:space="preserve"> </w:t>
+      </w:r>
+      <w:proofErr w:type="spellStart"/>
+      <w:r>
+        <w:rPr>
+          <w:b/>
+          <w:bCs/>
+        </w:rPr>
+        <w:t>urmatoare</w:t>
+      </w:r>
+      <w:proofErr w:type="spellEnd"/>
+    </w:p>
+    <w:p>
+      <w:pPr>
+        <w:rPr>
+          <w:b/>
+          <w:bCs/>
+        </w:rPr>
+      </w:pPr>
+      <w:r>
+        <w:rPr>
+          <w:b/>
+          <w:bCs/>
+        </w:rPr>
+        <w:t xml:space="preserve">- la </w:t>
+      </w:r>
+      <w:proofErr w:type="spellStart"/>
+      <w:r>
+        <w:rPr>
+          <w:b/>
+          <w:bCs/>
+        </w:rPr>
+        <w:t>trecerea</w:t>
+      </w:r>
+      <w:proofErr w:type="spellEnd"/>
+      <w:r>
+        <w:rPr>
+          <w:b/>
+          <w:bCs/>
+        </w:rPr>
+        <w:t xml:space="preserve"> </w:t>
+      </w:r>
+      <w:proofErr w:type="spellStart"/>
+      <w:r>
+        <w:rPr>
+          <w:b/>
+          <w:bCs/>
+        </w:rPr>
+        <w:t>prin</w:t>
+      </w:r>
+      <w:proofErr w:type="spellEnd"/>
+      <w:r>
+        <w:rPr>
+          <w:b/>
+          <w:bCs/>
+        </w:rPr>
+        <w:t xml:space="preserve"> http am </w:t>
+      </w:r>
+      <w:proofErr w:type="spellStart"/>
+      <w:r>
+        <w:rPr>
+          <w:b/>
+          <w:bCs/>
+        </w:rPr>
+        <w:t>avut</w:t>
+      </w:r>
+      <w:proofErr w:type="spellEnd"/>
+      <w:r>
+        <w:rPr>
+          <w:b/>
+          <w:bCs/>
+        </w:rPr>
+        <w:t xml:space="preserve"> </w:t>
+      </w:r>
+      <w:proofErr w:type="spellStart"/>
+      <w:r>
+        <w:rPr>
+          <w:b/>
+          <w:bCs/>
+        </w:rPr>
+        <w:t>cateva</w:t>
+      </w:r>
+      <w:proofErr w:type="spellEnd"/>
+      <w:r>
+        <w:rPr>
+          <w:b/>
+          <w:bCs/>
+        </w:rPr>
+        <w:t xml:space="preserve"> </w:t>
+      </w:r>
+      <w:proofErr w:type="spellStart"/>
+      <w:proofErr w:type="gramStart"/>
+      <w:r>
+        <w:rPr>
+          <w:b/>
+          <w:bCs/>
+        </w:rPr>
+        <w:t>dificultati</w:t>
+      </w:r>
+      <w:proofErr w:type="spellEnd"/>
+      <w:r>
+        <w:rPr>
+          <w:b/>
+          <w:bCs/>
+        </w:rPr>
+        <w:t xml:space="preserve"> ,</w:t>
+      </w:r>
+      <w:proofErr w:type="gramEnd"/>
+      <w:r>
+        <w:rPr>
+          <w:b/>
+          <w:bCs/>
+        </w:rPr>
+        <w:t xml:space="preserve"> </w:t>
+      </w:r>
+      <w:proofErr w:type="spellStart"/>
+      <w:r>
+        <w:rPr>
+          <w:b/>
+          <w:bCs/>
+        </w:rPr>
+        <w:t>deoarece</w:t>
+      </w:r>
+      <w:proofErr w:type="spellEnd"/>
+      <w:r>
+        <w:rPr>
+          <w:b/>
+          <w:bCs/>
+        </w:rPr>
+        <w:t xml:space="preserve"> am </w:t>
+      </w:r>
+      <w:proofErr w:type="spellStart"/>
+      <w:r>
+        <w:rPr>
+          <w:b/>
+          <w:bCs/>
+        </w:rPr>
+        <w:t>gresit</w:t>
+      </w:r>
+      <w:proofErr w:type="spellEnd"/>
+      <w:r>
+        <w:rPr>
+          <w:b/>
+          <w:bCs/>
+        </w:rPr>
+        <w:t xml:space="preserve"> </w:t>
+      </w:r>
+      <w:proofErr w:type="spellStart"/>
+      <w:r>
+        <w:rPr>
+          <w:b/>
+          <w:bCs/>
+        </w:rPr>
+        <w:t>porturile</w:t>
+      </w:r>
+      <w:proofErr w:type="spellEnd"/>
+      <w:r>
+        <w:rPr>
+          <w:b/>
+          <w:bCs/>
+        </w:rPr>
+        <w:t xml:space="preserve"> pe care </w:t>
+      </w:r>
+      <w:proofErr w:type="spellStart"/>
+      <w:r>
+        <w:rPr>
+          <w:b/>
+          <w:bCs/>
+        </w:rPr>
+        <w:t>rula</w:t>
+      </w:r>
+      <w:proofErr w:type="spellEnd"/>
+      <w:r>
+        <w:rPr>
+          <w:b/>
+          <w:bCs/>
+        </w:rPr>
+        <w:t xml:space="preserve"> </w:t>
+      </w:r>
+      <w:proofErr w:type="spellStart"/>
+      <w:r>
+        <w:rPr>
+          <w:b/>
+          <w:bCs/>
+        </w:rPr>
+        <w:t>serverul</w:t>
+      </w:r>
+      <w:proofErr w:type="spellEnd"/>
+      <w:r>
+        <w:rPr>
+          <w:b/>
+          <w:bCs/>
+        </w:rPr>
+        <w:t xml:space="preserve"> </w:t>
+      </w:r>
+      <w:proofErr w:type="spellStart"/>
+      <w:r>
+        <w:rPr>
+          <w:b/>
+          <w:bCs/>
+        </w:rPr>
+        <w:t>si</w:t>
+      </w:r>
+      <w:proofErr w:type="spellEnd"/>
+      <w:r>
+        <w:rPr>
+          <w:b/>
+          <w:bCs/>
+        </w:rPr>
+        <w:t xml:space="preserve"> </w:t>
+      </w:r>
+      <w:proofErr w:type="spellStart"/>
+      <w:proofErr w:type="gramStart"/>
+      <w:r>
+        <w:rPr>
+          <w:b/>
+          <w:bCs/>
+        </w:rPr>
+        <w:t>agentul</w:t>
+      </w:r>
+      <w:proofErr w:type="spellEnd"/>
+      <w:r>
+        <w:rPr>
+          <w:b/>
+          <w:bCs/>
+        </w:rPr>
+        <w:t xml:space="preserve"> ,</w:t>
+      </w:r>
+      <w:proofErr w:type="gramEnd"/>
+      <w:r>
+        <w:rPr>
+          <w:b/>
+          <w:bCs/>
+        </w:rPr>
+        <w:t xml:space="preserve"> </w:t>
+      </w:r>
+      <w:proofErr w:type="spellStart"/>
+      <w:r>
+        <w:rPr>
+          <w:b/>
+          <w:bCs/>
+        </w:rPr>
+        <w:t>doarece</w:t>
+      </w:r>
+      <w:proofErr w:type="spellEnd"/>
+      <w:r>
+        <w:rPr>
+          <w:b/>
+          <w:bCs/>
+        </w:rPr>
+        <w:t xml:space="preserve"> am </w:t>
+      </w:r>
+      <w:proofErr w:type="spellStart"/>
+      <w:r>
+        <w:rPr>
+          <w:b/>
+          <w:bCs/>
+        </w:rPr>
+        <w:t>rulat</w:t>
+      </w:r>
+      <w:proofErr w:type="spellEnd"/>
+      <w:r>
+        <w:rPr>
+          <w:b/>
+          <w:bCs/>
+        </w:rPr>
+        <w:t xml:space="preserve"> </w:t>
+      </w:r>
+      <w:proofErr w:type="spellStart"/>
+      <w:r>
+        <w:rPr>
+          <w:b/>
+          <w:bCs/>
+        </w:rPr>
+        <w:t>ambele</w:t>
+      </w:r>
+      <w:proofErr w:type="spellEnd"/>
+      <w:r>
+        <w:rPr>
+          <w:b/>
+          <w:bCs/>
+        </w:rPr>
+        <w:t xml:space="preserve"> pe </w:t>
+      </w:r>
+      <w:proofErr w:type="spellStart"/>
+      <w:r>
+        <w:rPr>
+          <w:b/>
+          <w:bCs/>
+        </w:rPr>
+        <w:t>acelasi</w:t>
+      </w:r>
+      <w:proofErr w:type="spellEnd"/>
+      <w:r>
+        <w:rPr>
+          <w:b/>
+          <w:bCs/>
+        </w:rPr>
+        <w:t xml:space="preserve"> port </w:t>
+      </w:r>
+      <w:r>
+        <w:rPr>
+          <w:b/>
+          <w:bCs/>
+        </w:rPr>
+        <w:t>(</w:t>
+      </w:r>
+      <w:proofErr w:type="spellStart"/>
+      <w:r>
+        <w:rPr>
+          <w:b/>
+          <w:bCs/>
+        </w:rPr>
+        <w:t>pentru</w:t>
+      </w:r>
+      <w:proofErr w:type="spellEnd"/>
+      <w:r>
+        <w:rPr>
+          <w:b/>
+          <w:bCs/>
+        </w:rPr>
+        <w:t xml:space="preserve"> ca in </w:t>
+      </w:r>
+      <w:proofErr w:type="spellStart"/>
+      <w:r>
+        <w:rPr>
+          <w:b/>
+          <w:bCs/>
+        </w:rPr>
+        <w:t>documentatie</w:t>
+      </w:r>
+      <w:proofErr w:type="spellEnd"/>
+      <w:r>
+        <w:rPr>
+          <w:b/>
+          <w:bCs/>
+        </w:rPr>
+        <w:t xml:space="preserve"> </w:t>
+      </w:r>
+      <w:proofErr w:type="spellStart"/>
+      <w:r>
+        <w:rPr>
+          <w:b/>
+          <w:bCs/>
+        </w:rPr>
+        <w:t>asa</w:t>
+      </w:r>
+      <w:proofErr w:type="spellEnd"/>
+      <w:r>
+        <w:rPr>
+          <w:b/>
+          <w:bCs/>
+        </w:rPr>
+        <w:t xml:space="preserve"> </w:t>
+      </w:r>
+      <w:proofErr w:type="spellStart"/>
+      <w:r>
+        <w:rPr>
+          <w:b/>
+          <w:bCs/>
+        </w:rPr>
+        <w:t>aparea</w:t>
+      </w:r>
+      <w:proofErr w:type="spellEnd"/>
+      <w:r>
+        <w:rPr>
+          <w:b/>
+          <w:bCs/>
+        </w:rPr>
+        <w:t xml:space="preserve"> </w:t>
+      </w:r>
+      <w:proofErr w:type="spellStart"/>
+      <w:r>
+        <w:rPr>
+          <w:b/>
+          <w:bCs/>
+        </w:rPr>
+        <w:t>si</w:t>
+      </w:r>
+      <w:proofErr w:type="spellEnd"/>
+      <w:r>
+        <w:rPr>
+          <w:b/>
+          <w:bCs/>
+        </w:rPr>
+        <w:t xml:space="preserve"> din </w:t>
+      </w:r>
+      <w:proofErr w:type="spellStart"/>
+      <w:r>
+        <w:rPr>
+          <w:b/>
+          <w:bCs/>
+        </w:rPr>
+        <w:t>neglijeta</w:t>
+      </w:r>
+      <w:proofErr w:type="spellEnd"/>
+      <w:r>
+        <w:rPr>
+          <w:b/>
+          <w:bCs/>
+        </w:rPr>
+        <w:t xml:space="preserve"> am </w:t>
+      </w:r>
+      <w:proofErr w:type="spellStart"/>
+      <w:r>
+        <w:rPr>
+          <w:b/>
+          <w:bCs/>
+        </w:rPr>
+        <w:t>urmat</w:t>
+      </w:r>
+      <w:proofErr w:type="spellEnd"/>
+      <w:r>
+        <w:rPr>
+          <w:b/>
+          <w:bCs/>
+        </w:rPr>
+        <w:t xml:space="preserve"> </w:t>
+      </w:r>
+      <w:proofErr w:type="spellStart"/>
+      <w:r>
+        <w:rPr>
+          <w:b/>
+          <w:bCs/>
+        </w:rPr>
+        <w:t>aceleasi</w:t>
+      </w:r>
+      <w:proofErr w:type="spellEnd"/>
+      <w:r>
+        <w:rPr>
+          <w:b/>
+          <w:bCs/>
+        </w:rPr>
+        <w:t>)</w:t>
+      </w:r>
+    </w:p>
+    <w:p>
+      <w:pPr>
+        <w:rPr>
+          <w:b/>
+          <w:bCs/>
+        </w:rPr>
+      </w:pPr>
+      <w:r>
+        <w:rPr>
+          <w:b/>
+          <w:bCs/>
+        </w:rPr>
+        <w:t>-</w:t>
+      </w:r>
+      <w:r>
+        <w:rPr>
+          <w:b/>
+          <w:bCs/>
+        </w:rPr>
+        <w:t xml:space="preserve">am </w:t>
+      </w:r>
+      <w:proofErr w:type="spellStart"/>
+      <w:r>
+        <w:rPr>
+          <w:b/>
+          <w:bCs/>
+        </w:rPr>
+        <w:t>accesat</w:t>
+      </w:r>
+      <w:proofErr w:type="spellEnd"/>
+      <w:r>
+        <w:rPr>
+          <w:b/>
+          <w:bCs/>
+        </w:rPr>
+        <w:t xml:space="preserve"> link ul</w:t>
+      </w:r>
+    </w:p>
+    <w:p>
+      <w:pPr>
+        <w:rPr>
+          <w:b/>
+          <w:bCs/>
+        </w:rPr>
+      </w:pPr>
+    </w:p>
+    <w:p>
+      <w:pPr>
+        <w:rPr>
+          <w:b/>
+          <w:bCs/>
+        </w:rPr>
+      </w:pPr>
+    </w:p>
+    <w:p>
+      <w:pPr>
+        <w:rPr>
+          <w:b/>
+          <w:bCs/>
+        </w:rPr>
+      </w:pPr>
+    </w:p>
+    <w:p>
       <w:proofErr w:type="spellStart"/>
       <w:r>
         <w:t>Această</w:t>
@@ -1289,6 +3311,7 @@
       </w:pPr>
       <w:proofErr w:type="spellStart"/>
       <w:r>
+        <w:lastRenderedPageBreak/>
         <w:t>orice</w:t>
       </w:r>
       <w:proofErr w:type="spellEnd"/>
@@ -2393,7 +4416,6 @@
   <w:style w:type="character" w:default="1" w:styleId="Fontdeparagrafimplicit">
     <w:name w:val="Default Paragraph Font"/>
     <w:uiPriority w:val="1"/>
-    <w:semiHidden/>
     <w:unhideWhenUsed/>
   </w:style>
   <w:style w:type="table" w:default="1" w:styleId="TabelNormal">
@@ -2707,6 +4729,29 @@
       <w:spacing w:val="5"/>
     </w:rPr>
   </w:style>
+  <w:style w:type="character" w:styleId="Hyperlink">
+    <w:name w:val="Hyperlink"/>
+    <w:basedOn w:val="Fontdeparagrafimplicit"/>
+    <w:uiPriority w:val="99"/>
+    <w:unhideWhenUsed/>
+    <w:rsid w:val="00A76816"/>
+    <w:rPr>
+      <w:color w:val="467886" w:themeColor="hyperlink"/>
+      <w:u w:val="single"/>
+    </w:rPr>
+  </w:style>
+  <w:style w:type="character" w:styleId="MeniuneNerezolvat">
+    <w:name w:val="Unresolved Mention"/>
+    <w:basedOn w:val="Fontdeparagrafimplicit"/>
+    <w:uiPriority w:val="99"/>
+    <w:semiHidden/>
+    <w:unhideWhenUsed/>
+    <w:rsid w:val="00A76816"/>
+    <w:rPr>
+      <w:color w:val="605E5C"/>
+      <w:shd w:val="clear" w:color="auto" w:fill="E1DFDD"/>
+    </w:rPr>
+  </w:style>
 </w:styles>
 </file>
 

</xml_diff>